<commit_message>
create fabric add org at running
</commit_message>
<xml_diff>
--- a/Fabric 1.0的多机部署.docx
+++ b/Fabric 1.0的多机部署.docx
@@ -3874,8 +3874,6 @@
         </w:rPr>
         <w:t>services:</w:t>
       </w:r>
-      <w:bookmarkStart w:id="0" w:name="_GoBack"/>
-      <w:bookmarkEnd w:id="0"/>
     </w:p>
     <w:p>
       <w:pPr>
@@ -3987,6 +3985,21 @@
     </w:p>
     <w:p>
       <w:pPr>
+        <w:keepNext w:val="0"/>
+        <w:keepLines w:val="0"/>
+        <w:pageBreakBefore w:val="0"/>
+        <w:widowControl w:val="0"/>
+        <w:kinsoku/>
+        <w:wordWrap w:val="0"/>
+        <w:overflowPunct/>
+        <w:topLinePunct w:val="0"/>
+        <w:autoSpaceDE/>
+        <w:autoSpaceDN/>
+        <w:bidi w:val="0"/>
+        <w:adjustRightInd/>
+        <w:snapToGrid/>
+        <w:textAlignment w:val="auto"/>
+        <w:outlineLvl w:val="9"/>
         <w:rPr>
           <w:rFonts w:hint="eastAsia"/>
           <w:lang w:val="en-US" w:eastAsia="zh-CN"/>
@@ -6555,6 +6568,262 @@
     <w:p>
       <w:pPr>
         <w:rPr>
+          <w:rFonts w:hint="eastAsia"/>
+          <w:lang w:val="en-US" w:eastAsia="zh-CN"/>
+        </w:rPr>
+      </w:pPr>
+      <w:r>
+        <w:rPr>
+          <w:rFonts w:hint="eastAsia"/>
+          <w:lang w:val="en-US" w:eastAsia="zh-CN"/>
+        </w:rPr>
+        <w:t>发现当前节点无mychannel，执行命令ls，发现并无mychannel.block文件。所以需要获取mychannel.block文件。</w:t>
+      </w:r>
+    </w:p>
+    <w:p>
+      <w:pPr>
+        <w:pStyle w:val="3"/>
+        <w:rPr>
+          <w:rFonts w:hint="eastAsia"/>
+          <w:lang w:val="en-US" w:eastAsia="zh-CN"/>
+        </w:rPr>
+      </w:pPr>
+      <w:r>
+        <w:rPr>
+          <w:rFonts w:hint="eastAsia"/>
+          <w:lang w:val="en-US" w:eastAsia="zh-CN"/>
+        </w:rPr>
+        <w:t>获取mychannel.block文件</w:t>
+      </w:r>
+    </w:p>
+    <w:p>
+      <w:pPr>
+        <w:rPr>
+          <w:rFonts w:hint="eastAsia"/>
+          <w:lang w:val="en-US" w:eastAsia="zh-CN"/>
+        </w:rPr>
+      </w:pPr>
+      <w:r>
+        <w:rPr>
+          <w:rFonts w:hint="eastAsia"/>
+          <w:lang w:val="en-US" w:eastAsia="zh-CN"/>
+        </w:rPr>
+        <w:t>获取mychannel.block文件有两种方式。</w:t>
+      </w:r>
+    </w:p>
+    <w:p>
+      <w:pPr>
+        <w:rPr>
+          <w:rFonts w:hint="eastAsia"/>
+          <w:lang w:val="en-US" w:eastAsia="zh-CN"/>
+        </w:rPr>
+      </w:pPr>
+      <w:r>
+        <w:rPr>
+          <w:rFonts w:hint="eastAsia"/>
+          <w:lang w:val="en-US" w:eastAsia="zh-CN"/>
+        </w:rPr>
+        <w:t>一种是创建mychannel时会在当前目录下生成mychannel.block文件，可以通过复制粘贴的方式，复制到其他需要此文件的节点服务器中。因为创建时是处于docker容器中，所以需要docker容器和宿主机器之间文件的复制。</w:t>
+      </w:r>
+    </w:p>
+    <w:p>
+      <w:pPr>
+        <w:rPr>
+          <w:rFonts w:hint="eastAsia"/>
+          <w:lang w:val="en-US" w:eastAsia="zh-CN"/>
+        </w:rPr>
+      </w:pPr>
+      <w:r>
+        <w:rPr>
+          <w:rFonts w:hint="eastAsia"/>
+          <w:lang w:val="en-US" w:eastAsia="zh-CN"/>
+        </w:rPr>
+        <w:t>Docker容器文件复制到宿主机器：</w:t>
+      </w:r>
+    </w:p>
+    <w:p>
+      <w:pPr>
+        <w:keepNext w:val="0"/>
+        <w:keepLines w:val="0"/>
+        <w:pageBreakBefore w:val="0"/>
+        <w:widowControl w:val="0"/>
+        <w:kinsoku/>
+        <w:wordWrap w:val="0"/>
+        <w:overflowPunct/>
+        <w:topLinePunct w:val="0"/>
+        <w:autoSpaceDE/>
+        <w:autoSpaceDN/>
+        <w:bidi w:val="0"/>
+        <w:adjustRightInd/>
+        <w:snapToGrid/>
+        <w:textAlignment w:val="auto"/>
+        <w:outlineLvl w:val="9"/>
+        <w:rPr>
+          <w:rFonts w:hint="eastAsia"/>
+          <w:lang w:val="en-US" w:eastAsia="zh-CN"/>
+        </w:rPr>
+      </w:pPr>
+      <w:r>
+        <w:rPr>
+          <w:rFonts w:hint="eastAsia"/>
+          <w:lang w:val="en-US" w:eastAsia="zh-CN"/>
+        </w:rPr>
+        <w:t>docker cp de80ea6e859e:/opt/gopath/src/github.com/hyperledger/fabric/peer/mychannel.block /root</w:t>
+      </w:r>
+    </w:p>
+    <w:p>
+      <w:pPr>
+        <w:keepNext w:val="0"/>
+        <w:keepLines w:val="0"/>
+        <w:pageBreakBefore w:val="0"/>
+        <w:widowControl w:val="0"/>
+        <w:kinsoku/>
+        <w:wordWrap w:val="0"/>
+        <w:overflowPunct/>
+        <w:topLinePunct w:val="0"/>
+        <w:autoSpaceDE/>
+        <w:autoSpaceDN/>
+        <w:bidi w:val="0"/>
+        <w:adjustRightInd/>
+        <w:snapToGrid/>
+        <w:textAlignment w:val="auto"/>
+        <w:outlineLvl w:val="9"/>
+        <w:rPr>
+          <w:rFonts w:hint="eastAsia"/>
+          <w:lang w:val="en-US" w:eastAsia="zh-CN"/>
+        </w:rPr>
+      </w:pPr>
+      <w:r>
+        <w:rPr>
+          <w:rFonts w:hint="eastAsia"/>
+          <w:lang w:val="en-US" w:eastAsia="zh-CN"/>
+        </w:rPr>
+        <w:t>de80ea6e859e为docker容器的ID，后面为需要复制文件的路径，最后是将文件复制至宿主机器的具体位置</w:t>
+      </w:r>
+    </w:p>
+    <w:p>
+      <w:pPr>
+        <w:rPr>
+          <w:rFonts w:hint="eastAsia"/>
+          <w:lang w:val="en-US" w:eastAsia="zh-CN"/>
+        </w:rPr>
+      </w:pPr>
+      <w:r>
+        <w:rPr>
+          <w:rFonts w:hint="eastAsia"/>
+          <w:lang w:val="en-US" w:eastAsia="zh-CN"/>
+        </w:rPr>
+        <w:t>Docker宿主机器文件复制到容器：</w:t>
+      </w:r>
+    </w:p>
+    <w:p>
+      <w:pPr>
+        <w:keepNext w:val="0"/>
+        <w:keepLines w:val="0"/>
+        <w:pageBreakBefore w:val="0"/>
+        <w:widowControl w:val="0"/>
+        <w:kinsoku/>
+        <w:wordWrap w:val="0"/>
+        <w:overflowPunct/>
+        <w:topLinePunct w:val="0"/>
+        <w:autoSpaceDE/>
+        <w:autoSpaceDN/>
+        <w:bidi w:val="0"/>
+        <w:adjustRightInd/>
+        <w:snapToGrid/>
+        <w:textAlignment w:val="auto"/>
+        <w:outlineLvl w:val="9"/>
+        <w:rPr>
+          <w:rFonts w:hint="eastAsia"/>
+          <w:lang w:val="en-US" w:eastAsia="zh-CN"/>
+        </w:rPr>
+      </w:pPr>
+      <w:r>
+        <w:rPr>
+          <w:rFonts w:hint="eastAsia"/>
+          <w:lang w:val="en-US" w:eastAsia="zh-CN"/>
+        </w:rPr>
+        <w:t xml:space="preserve">docker cp /root/mychannel.block de80ea6e859e:/opt/gopath/src/github.com/hyperledger/fabric/peer/ </w:t>
+      </w:r>
+    </w:p>
+    <w:p>
+      <w:pPr>
+        <w:keepNext w:val="0"/>
+        <w:keepLines w:val="0"/>
+        <w:pageBreakBefore w:val="0"/>
+        <w:widowControl w:val="0"/>
+        <w:kinsoku/>
+        <w:wordWrap w:val="0"/>
+        <w:overflowPunct/>
+        <w:topLinePunct w:val="0"/>
+        <w:autoSpaceDE/>
+        <w:autoSpaceDN/>
+        <w:bidi w:val="0"/>
+        <w:adjustRightInd/>
+        <w:snapToGrid/>
+        <w:textAlignment w:val="auto"/>
+        <w:outlineLvl w:val="9"/>
+        <w:rPr>
+          <w:rFonts w:hint="eastAsia"/>
+          <w:lang w:val="en-US" w:eastAsia="zh-CN"/>
+        </w:rPr>
+      </w:pPr>
+    </w:p>
+    <w:p>
+      <w:pPr>
+        <w:keepNext w:val="0"/>
+        <w:keepLines w:val="0"/>
+        <w:pageBreakBefore w:val="0"/>
+        <w:widowControl w:val="0"/>
+        <w:kinsoku/>
+        <w:wordWrap w:val="0"/>
+        <w:overflowPunct/>
+        <w:topLinePunct w:val="0"/>
+        <w:autoSpaceDE/>
+        <w:autoSpaceDN/>
+        <w:bidi w:val="0"/>
+        <w:adjustRightInd/>
+        <w:snapToGrid/>
+        <w:textAlignment w:val="auto"/>
+        <w:outlineLvl w:val="9"/>
+        <w:rPr>
+          <w:rFonts w:hint="eastAsia"/>
+          <w:lang w:val="en-US" w:eastAsia="zh-CN"/>
+        </w:rPr>
+      </w:pPr>
+      <w:r>
+        <w:rPr>
+          <w:rFonts w:hint="eastAsia"/>
+          <w:lang w:val="en-US" w:eastAsia="zh-CN"/>
+        </w:rPr>
+        <w:t>还有一种方式则是通过访问orderer节点，获取channel的创世区块配置文件。</w:t>
+      </w:r>
+    </w:p>
+    <w:p>
+      <w:pPr>
+        <w:keepNext w:val="0"/>
+        <w:keepLines w:val="0"/>
+        <w:pageBreakBefore w:val="0"/>
+        <w:widowControl w:val="0"/>
+        <w:numPr>
+          <w:ilvl w:val="0"/>
+          <w:numId w:val="0"/>
+        </w:numPr>
+        <w:kinsoku/>
+        <w:wordWrap w:val="0"/>
+        <w:overflowPunct/>
+        <w:topLinePunct w:val="0"/>
+        <w:autoSpaceDE/>
+        <w:autoSpaceDN/>
+        <w:bidi w:val="0"/>
+        <w:adjustRightInd/>
+        <w:snapToGrid/>
+        <w:spacing w:line="240" w:lineRule="auto"/>
+        <w:ind w:leftChars="0" w:right="0" w:rightChars="0" w:firstLine="420" w:firstLineChars="0"/>
+        <w:jc w:val="both"/>
+        <w:textAlignment w:val="auto"/>
+        <w:outlineLvl w:val="9"/>
+        <w:rPr>
           <w:rStyle w:val="17"/>
           <w:rFonts w:hint="eastAsia" w:ascii="Consolas" w:hAnsi="Consolas" w:eastAsia="Consolas" w:cs="Consolas"/>
           <w:b w:val="0"/>
@@ -6572,11 +6841,131 @@
       </w:pPr>
       <w:r>
         <w:rPr>
-          <w:rFonts w:hint="eastAsia"/>
-          <w:lang w:val="en-US" w:eastAsia="zh-CN"/>
-        </w:rPr>
-        <w:t>发现当前节点无mychannel,之后加入mychannel</w:t>
-      </w:r>
+          <w:rStyle w:val="17"/>
+          <w:rFonts w:hint="eastAsia" w:ascii="Consolas" w:hAnsi="Consolas" w:eastAsia="Consolas" w:cs="Consolas"/>
+          <w:b w:val="0"/>
+          <w:i w:val="0"/>
+          <w:caps w:val="0"/>
+          <w:color w:val="333333"/>
+          <w:spacing w:val="0"/>
+          <w:kern w:val="0"/>
+          <w:sz w:val="18"/>
+          <w:szCs w:val="18"/>
+          <w:bdr w:val="single" w:color="E1E4E5" w:sz="6" w:space="0"/>
+          <w:shd w:val="clear" w:fill="FFFFFF"/>
+          <w:lang w:val="en-US" w:eastAsia="zh-CN" w:bidi="ar"/>
+        </w:rPr>
+        <w:t>export ORDERER_CA=/opt/gopath/src/github.com/hyperledger/fabric/peer/crypto/ordererOrganizations/example.com/orderers/orderer.example.com/msp/tlscacerts/tlsca.example.com-cert.pem</w:t>
+      </w:r>
+    </w:p>
+    <w:p>
+      <w:pPr>
+        <w:keepNext w:val="0"/>
+        <w:keepLines w:val="0"/>
+        <w:pageBreakBefore w:val="0"/>
+        <w:widowControl w:val="0"/>
+        <w:numPr>
+          <w:ilvl w:val="0"/>
+          <w:numId w:val="0"/>
+        </w:numPr>
+        <w:kinsoku/>
+        <w:wordWrap w:val="0"/>
+        <w:overflowPunct/>
+        <w:topLinePunct w:val="0"/>
+        <w:autoSpaceDE/>
+        <w:autoSpaceDN/>
+        <w:bidi w:val="0"/>
+        <w:adjustRightInd/>
+        <w:snapToGrid/>
+        <w:spacing w:line="240" w:lineRule="auto"/>
+        <w:ind w:leftChars="0" w:right="0" w:rightChars="0" w:firstLine="420" w:firstLineChars="0"/>
+        <w:jc w:val="both"/>
+        <w:textAlignment w:val="auto"/>
+        <w:outlineLvl w:val="9"/>
+        <w:rPr>
+          <w:rStyle w:val="17"/>
+          <w:rFonts w:hint="eastAsia" w:ascii="Consolas" w:hAnsi="Consolas" w:eastAsia="Consolas" w:cs="Consolas"/>
+          <w:b w:val="0"/>
+          <w:i w:val="0"/>
+          <w:caps w:val="0"/>
+          <w:color w:val="333333"/>
+          <w:spacing w:val="0"/>
+          <w:kern w:val="0"/>
+          <w:sz w:val="18"/>
+          <w:szCs w:val="18"/>
+          <w:bdr w:val="single" w:color="E1E4E5" w:sz="6" w:space="0"/>
+          <w:shd w:val="clear" w:fill="FFFFFF"/>
+          <w:lang w:val="en-US" w:eastAsia="zh-CN" w:bidi="ar"/>
+        </w:rPr>
+      </w:pPr>
+      <w:r>
+        <w:rPr>
+          <w:rStyle w:val="17"/>
+          <w:rFonts w:hint="eastAsia" w:ascii="Consolas" w:hAnsi="Consolas" w:eastAsia="Consolas" w:cs="Consolas"/>
+          <w:b w:val="0"/>
+          <w:i w:val="0"/>
+          <w:caps w:val="0"/>
+          <w:color w:val="333333"/>
+          <w:spacing w:val="0"/>
+          <w:kern w:val="0"/>
+          <w:sz w:val="18"/>
+          <w:szCs w:val="18"/>
+          <w:bdr w:val="single" w:color="E1E4E5" w:sz="6" w:space="0"/>
+          <w:shd w:val="clear" w:fill="FFFFFF"/>
+          <w:lang w:val="en-US" w:eastAsia="zh-CN" w:bidi="ar"/>
+        </w:rPr>
+        <w:t>export CHANNEL_NAME=mychannel</w:t>
+      </w:r>
+    </w:p>
+    <w:p>
+      <w:pPr>
+        <w:keepNext w:val="0"/>
+        <w:keepLines w:val="0"/>
+        <w:pageBreakBefore w:val="0"/>
+        <w:widowControl w:val="0"/>
+        <w:numPr>
+          <w:ilvl w:val="0"/>
+          <w:numId w:val="0"/>
+        </w:numPr>
+        <w:kinsoku/>
+        <w:wordWrap w:val="0"/>
+        <w:overflowPunct/>
+        <w:topLinePunct w:val="0"/>
+        <w:autoSpaceDE/>
+        <w:autoSpaceDN/>
+        <w:bidi w:val="0"/>
+        <w:adjustRightInd/>
+        <w:snapToGrid/>
+        <w:spacing w:line="240" w:lineRule="auto"/>
+        <w:ind w:leftChars="0" w:right="0" w:rightChars="0" w:firstLine="420" w:firstLineChars="0"/>
+        <w:jc w:val="both"/>
+        <w:textAlignment w:val="auto"/>
+        <w:outlineLvl w:val="9"/>
+        <w:rPr>
+          <w:rFonts w:hint="eastAsia"/>
+          <w:lang w:val="en-US" w:eastAsia="zh-CN"/>
+        </w:rPr>
+      </w:pPr>
+      <w:r>
+        <w:rPr>
+          <w:rStyle w:val="17"/>
+          <w:rFonts w:hint="eastAsia" w:ascii="Consolas" w:hAnsi="Consolas" w:eastAsia="Consolas" w:cs="Consolas"/>
+          <w:b w:val="0"/>
+          <w:i w:val="0"/>
+          <w:caps w:val="0"/>
+          <w:color w:val="333333"/>
+          <w:spacing w:val="0"/>
+          <w:kern w:val="0"/>
+          <w:sz w:val="18"/>
+          <w:szCs w:val="18"/>
+          <w:bdr w:val="single" w:color="E1E4E5" w:sz="6" w:space="0"/>
+          <w:shd w:val="clear" w:fill="FFFFFF"/>
+          <w:lang w:val="en-US" w:eastAsia="zh-CN" w:bidi="ar"/>
+        </w:rPr>
+        <w:t>peer channel fetch 0 mychannel.block -o orderer.example.com:7050 -c $CHANNEL_NAME --tls --cafile $ORDERER_CA</w:t>
+      </w:r>
+      <w:bookmarkStart w:id="0" w:name="_GoBack"/>
+      <w:bookmarkEnd w:id="0"/>
     </w:p>
     <w:p>
       <w:pPr>

</xml_diff>